<commit_message>
Added unfinished document sections
</commit_message>
<xml_diff>
--- a/CPEN435_Final_project_writeup.docx
+++ b/CPEN435_Final_project_writeup.docx
@@ -246,29 +246,172 @@
     <w:p>
       <w:pPr>
         <w:pStyle w:val="Heading1"/>
+        <w:spacing w:line="360" w:lineRule="auto"/>
       </w:pPr>
       <w:r>
         <w:t>Implementation</w:t>
       </w:r>
       <w:r>
-        <w:t xml:space="preserve">: </w:t>
+        <w:t>:</w:t>
       </w:r>
     </w:p>
     <w:p>
-      <w:r>
-        <w:t xml:space="preserve">                          (</w:t>
-      </w:r>
-      <w:r>
-        <w:t>– introduce how you parallelize the algorithm as well as how you</w:t>
-      </w:r>
-      <w:r>
-        <w:t xml:space="preserve"> </w:t>
-      </w:r>
-      <w:r>
-        <w:t>implemented it.</w:t>
-      </w:r>
-      <w:r>
-        <w:t>)</w:t>
+      <w:pPr>
+        <w:spacing w:line="240" w:lineRule="auto"/>
+        <w:ind w:left="360"/>
+        <w:rPr>
+          <w:rFonts w:ascii="Times New Roman" w:hAnsi="Times New Roman" w:cs="Times New Roman"/>
+        </w:rPr>
+      </w:pPr>
+      <w:r>
+        <w:rPr>
+          <w:rFonts w:ascii="Times New Roman" w:hAnsi="Times New Roman" w:cs="Times New Roman"/>
+        </w:rPr>
+        <w:t xml:space="preserve">We </w:t>
+      </w:r>
+      <w:r>
+        <w:rPr>
+          <w:rFonts w:ascii="Times New Roman" w:hAnsi="Times New Roman" w:cs="Times New Roman"/>
+        </w:rPr>
+        <w:t xml:space="preserve">first sent all of Matrix B from the Master node to all Slave </w:t>
+      </w:r>
+      <w:r>
+        <w:rPr>
+          <w:rFonts w:ascii="Times New Roman" w:hAnsi="Times New Roman" w:cs="Times New Roman"/>
+        </w:rPr>
+        <w:t xml:space="preserve">nodes using </w:t>
+      </w:r>
+      <w:proofErr w:type="spellStart"/>
+      <w:r>
+        <w:rPr>
+          <w:rFonts w:ascii="Times New Roman" w:hAnsi="Times New Roman" w:cs="Times New Roman"/>
+        </w:rPr>
+        <w:t>MPI_Send</w:t>
+      </w:r>
+      <w:proofErr w:type="spellEnd"/>
+      <w:r>
+        <w:rPr>
+          <w:rFonts w:ascii="Times New Roman" w:hAnsi="Times New Roman" w:cs="Times New Roman"/>
+        </w:rPr>
+        <w:t xml:space="preserve"> and </w:t>
+      </w:r>
+      <w:proofErr w:type="spellStart"/>
+      <w:r>
+        <w:rPr>
+          <w:rFonts w:ascii="Times New Roman" w:hAnsi="Times New Roman" w:cs="Times New Roman"/>
+        </w:rPr>
+        <w:t>MPI_Irecv</w:t>
+      </w:r>
+      <w:proofErr w:type="spellEnd"/>
+      <w:r>
+        <w:rPr>
+          <w:rFonts w:ascii="Times New Roman" w:hAnsi="Times New Roman" w:cs="Times New Roman"/>
+        </w:rPr>
+        <w:t xml:space="preserve">. </w:t>
+      </w:r>
+      <w:r>
+        <w:rPr>
+          <w:rFonts w:ascii="Times New Roman" w:hAnsi="Times New Roman" w:cs="Times New Roman"/>
+        </w:rPr>
+        <w:t xml:space="preserve">Next, we defined a loop for the Slaves in which they continually check to see if work is available for them. This is handled by sending an </w:t>
+      </w:r>
+      <w:proofErr w:type="spellStart"/>
+      <w:r>
+        <w:rPr>
+          <w:rFonts w:ascii="Times New Roman" w:hAnsi="Times New Roman" w:cs="Times New Roman"/>
+        </w:rPr>
+        <w:t>MPI_Request</w:t>
+      </w:r>
+      <w:proofErr w:type="spellEnd"/>
+      <w:r>
+        <w:rPr>
+          <w:rFonts w:ascii="Times New Roman" w:hAnsi="Times New Roman" w:cs="Times New Roman"/>
+        </w:rPr>
+        <w:t xml:space="preserve"> to the Master and receiving a confirmation or a </w:t>
+      </w:r>
+      <w:r>
+        <w:rPr>
+          <w:rFonts w:ascii="Times New Roman" w:hAnsi="Times New Roman" w:cs="Times New Roman"/>
+        </w:rPr>
+        <w:t xml:space="preserve">kill signal if no work is available. </w:t>
+      </w:r>
+      <w:r>
+        <w:rPr>
+          <w:rFonts w:ascii="Times New Roman" w:hAnsi="Times New Roman" w:cs="Times New Roman"/>
+        </w:rPr>
+        <w:t xml:space="preserve">If rows from Matrix A are received via </w:t>
+      </w:r>
+      <w:proofErr w:type="spellStart"/>
+      <w:r>
+        <w:rPr>
+          <w:rFonts w:ascii="Times New Roman" w:hAnsi="Times New Roman" w:cs="Times New Roman"/>
+        </w:rPr>
+        <w:t>MPI_Irecv</w:t>
+      </w:r>
+      <w:proofErr w:type="spellEnd"/>
+      <w:r>
+        <w:rPr>
+          <w:rFonts w:ascii="Times New Roman" w:hAnsi="Times New Roman" w:cs="Times New Roman"/>
+        </w:rPr>
+        <w:t xml:space="preserve">, then the matrix multiplication is called on the supplied rows and the results are then sent back to the Master using </w:t>
+      </w:r>
+      <w:proofErr w:type="spellStart"/>
+      <w:r>
+        <w:rPr>
+          <w:rFonts w:ascii="Times New Roman" w:hAnsi="Times New Roman" w:cs="Times New Roman"/>
+        </w:rPr>
+        <w:t>MPI_Isend</w:t>
+      </w:r>
+      <w:proofErr w:type="spellEnd"/>
+      <w:r>
+        <w:rPr>
+          <w:rFonts w:ascii="Times New Roman" w:hAnsi="Times New Roman" w:cs="Times New Roman"/>
+        </w:rPr>
+        <w:t>.</w:t>
+      </w:r>
+    </w:p>
+    <w:p>
+      <w:pPr>
+        <w:spacing w:line="240" w:lineRule="auto"/>
+        <w:ind w:left="360"/>
+        <w:rPr>
+          <w:rFonts w:ascii="Times New Roman" w:hAnsi="Times New Roman" w:cs="Times New Roman"/>
+        </w:rPr>
+      </w:pPr>
+      <w:r>
+        <w:rPr>
+          <w:rFonts w:ascii="Times New Roman" w:hAnsi="Times New Roman" w:cs="Times New Roman"/>
+        </w:rPr>
+        <w:tab/>
+        <w:t xml:space="preserve">On the Master’s end, there is a loop that continually checks for a request from any node. If it receives a status indicating a Slave is idle, it sends back a set number of rows from Matrix A. Otherwise, if it receives a status indicating work is complete, it saves the results to Matrix C. Results are saved via </w:t>
+      </w:r>
+      <w:proofErr w:type="spellStart"/>
+      <w:r>
+        <w:rPr>
+          <w:rFonts w:ascii="Times New Roman" w:hAnsi="Times New Roman" w:cs="Times New Roman"/>
+        </w:rPr>
+        <w:t>MPI_Recv</w:t>
+      </w:r>
+      <w:proofErr w:type="spellEnd"/>
+      <w:r>
+        <w:rPr>
+          <w:rFonts w:ascii="Times New Roman" w:hAnsi="Times New Roman" w:cs="Times New Roman"/>
+        </w:rPr>
+        <w:t xml:space="preserve">, and rows are sent via </w:t>
+      </w:r>
+      <w:proofErr w:type="spellStart"/>
+      <w:r>
+        <w:rPr>
+          <w:rFonts w:ascii="Times New Roman" w:hAnsi="Times New Roman" w:cs="Times New Roman"/>
+        </w:rPr>
+        <w:t>MPI_Send</w:t>
+      </w:r>
+      <w:proofErr w:type="spellEnd"/>
+      <w:r>
+        <w:rPr>
+          <w:rFonts w:ascii="Times New Roman" w:hAnsi="Times New Roman" w:cs="Times New Roman"/>
+        </w:rPr>
+        <w:t xml:space="preserve">. </w:t>
       </w:r>
     </w:p>
     <w:p>
@@ -464,30 +607,6 @@
         <w:ind w:left="360"/>
       </w:pPr>
     </w:p>
-    <w:p>
-      <w:pPr>
-        <w:pStyle w:val="Heading1"/>
-        <w:numPr>
-          <w:ilvl w:val="0"/>
-          <w:numId w:val="0"/>
-        </w:numPr>
-        <w:ind w:left="360"/>
-      </w:pPr>
-    </w:p>
-    <w:p>
-      <w:pPr>
-        <w:pStyle w:val="Heading1"/>
-        <w:numPr>
-          <w:ilvl w:val="0"/>
-          <w:numId w:val="0"/>
-        </w:numPr>
-        <w:ind w:left="360"/>
-      </w:pPr>
-    </w:p>
-    <w:p/>
-    <w:p/>
-    <w:p/>
-    <w:p/>
     <w:p/>
     <w:p>
       <w:pPr>
@@ -1050,28 +1169,20 @@
     <w:p>
       <w:pPr>
         <w:pStyle w:val="ListParagraph"/>
-        <w:numPr>
-          <w:ilvl w:val="0"/>
-          <w:numId w:val="12"/>
-        </w:numPr>
-      </w:pPr>
-      <w:r>
-        <w:t>Discussion:</w:t>
-      </w:r>
-      <w:r>
-        <w:t xml:space="preserve"> </w:t>
-      </w:r>
+        <w:ind w:left="0"/>
+      </w:pPr>
     </w:p>
     <w:p>
       <w:pPr>
         <w:pStyle w:val="ListParagraph"/>
-        <w:ind w:left="0"/>
-        <w:rPr>
-          <w:rFonts w:ascii="Times New Roman" w:hAnsi="Times New Roman" w:cs="Times New Roman"/>
-          <w:sz w:val="24"/>
-          <w:szCs w:val="24"/>
-        </w:rPr>
-      </w:pPr>
+        <w:ind w:left="360"/>
+        <w:rPr>
+          <w:rFonts w:ascii="Times New Roman" w:hAnsi="Times New Roman" w:cs="Times New Roman"/>
+          <w:sz w:val="24"/>
+          <w:szCs w:val="24"/>
+        </w:rPr>
+      </w:pPr>
+      <w:bookmarkStart w:id="1" w:name="_GoBack"/>
       <w:r>
         <w:rPr>
           <w:rFonts w:ascii="Times New Roman" w:hAnsi="Times New Roman" w:cs="Times New Roman"/>
@@ -1334,7 +1445,7 @@
           <w:sz w:val="24"/>
           <w:szCs w:val="24"/>
         </w:rPr>
-        <w:t xml:space="preserve">difference between blocking and Non-blocking send and receive it is important to properly include to MPI_Wait, as with the increased scale of the matrixes </w:t>
+        <w:t xml:space="preserve">difference between blocking and Non-blocking send and receive it is important to properly include to MPI_Wait, as with the increased scale of the matrixes there will be delays in processing times. By using properly </w:t>
       </w:r>
       <w:r>
         <w:rPr>
@@ -1343,7 +1454,7 @@
           <w:szCs w:val="24"/>
         </w:rPr>
         <w:lastRenderedPageBreak/>
-        <w:t>there will be delays in processing times. By using properly placed waits the program will guarantee the process</w:t>
+        <w:t>placed waits the program will guarantee the process</w:t>
       </w:r>
       <w:r>
         <w:rPr>
@@ -1397,29 +1508,18 @@
     <w:p>
       <w:pPr>
         <w:pStyle w:val="ListParagraph"/>
-        <w:numPr>
-          <w:ilvl w:val="0"/>
-          <w:numId w:val="12"/>
-        </w:numPr>
-        <w:rPr>
-          <w:rFonts w:ascii="Times New Roman" w:hAnsi="Times New Roman" w:cs="Times New Roman"/>
-          <w:sz w:val="24"/>
-          <w:szCs w:val="24"/>
-        </w:rPr>
-      </w:pPr>
-      <w:r>
-        <w:rPr>
-          <w:rFonts w:ascii="Times New Roman" w:hAnsi="Times New Roman" w:cs="Times New Roman"/>
-          <w:sz w:val="24"/>
-          <w:szCs w:val="24"/>
-        </w:rPr>
-        <w:t xml:space="preserve">Conclusion: </w:t>
-      </w:r>
+        <w:ind w:left="1800"/>
+        <w:rPr>
+          <w:rFonts w:ascii="Times New Roman" w:hAnsi="Times New Roman" w:cs="Times New Roman"/>
+          <w:sz w:val="24"/>
+          <w:szCs w:val="24"/>
+        </w:rPr>
+      </w:pPr>
     </w:p>
     <w:p>
       <w:pPr>
         <w:pStyle w:val="ListParagraph"/>
-        <w:ind w:left="0"/>
+        <w:ind w:left="360"/>
         <w:rPr>
           <w:rFonts w:ascii="Times New Roman" w:hAnsi="Times New Roman" w:cs="Times New Roman"/>
           <w:sz w:val="24"/>
@@ -1692,6 +1792,7 @@
         <w:t xml:space="preserve">best choice. </w:t>
       </w:r>
     </w:p>
+    <w:bookmarkEnd w:id="1"/>
     <w:p>
       <w:pPr>
         <w:pStyle w:val="Heading1"/>
@@ -1719,7 +1820,15 @@
           <w:sz w:val="24"/>
           <w:szCs w:val="24"/>
         </w:rPr>
-        <w:t>Mathew Lee,</w:t>
+        <w:t>Mathew Lee</w:t>
+      </w:r>
+      <w:r>
+        <w:rPr>
+          <w:rFonts w:ascii="Times New Roman" w:hAnsi="Times New Roman" w:cs="Times New Roman"/>
+          <w:sz w:val="24"/>
+          <w:szCs w:val="24"/>
+        </w:rPr>
+        <w:t>:</w:t>
       </w:r>
       <w:r>
         <w:rPr>
@@ -1761,8 +1870,6 @@
         </w:rPr>
         <w:t xml:space="preserve"> process</w:t>
       </w:r>
-      <w:bookmarkStart w:id="1" w:name="_GoBack"/>
-      <w:bookmarkEnd w:id="1"/>
       <w:r>
         <w:rPr>
           <w:rFonts w:ascii="Times New Roman" w:hAnsi="Times New Roman" w:cs="Times New Roman"/>
@@ -1791,15 +1898,63 @@
           <w:sz w:val="24"/>
           <w:szCs w:val="24"/>
         </w:rPr>
-        <w:t xml:space="preserve">Trevor Greenside, </w:t>
-      </w:r>
-      <w:r>
-        <w:rPr>
-          <w:rFonts w:ascii="Times New Roman" w:hAnsi="Times New Roman" w:cs="Times New Roman"/>
-          <w:sz w:val="24"/>
-          <w:szCs w:val="24"/>
-        </w:rPr>
-        <w:t xml:space="preserve">Trevor coordinated the lines of communications, he set up the GitHub for this project, with each file he had created working templets for all the necessary MPI initialized headers and body code. With each templet preset we as a team could focus just on placing the logic together inside the bodies. This proved to be a valuable group time </w:t>
+        <w:t>Trevor Greenside</w:t>
+      </w:r>
+      <w:r>
+        <w:rPr>
+          <w:rFonts w:ascii="Times New Roman" w:hAnsi="Times New Roman" w:cs="Times New Roman"/>
+          <w:sz w:val="24"/>
+          <w:szCs w:val="24"/>
+        </w:rPr>
+        <w:t>:</w:t>
+      </w:r>
+      <w:r>
+        <w:rPr>
+          <w:rFonts w:ascii="Times New Roman" w:hAnsi="Times New Roman" w:cs="Times New Roman"/>
+          <w:sz w:val="24"/>
+          <w:szCs w:val="24"/>
+        </w:rPr>
+        <w:t xml:space="preserve"> </w:t>
+      </w:r>
+      <w:r>
+        <w:rPr>
+          <w:rFonts w:ascii="Times New Roman" w:hAnsi="Times New Roman" w:cs="Times New Roman"/>
+          <w:sz w:val="24"/>
+          <w:szCs w:val="24"/>
+        </w:rPr>
+        <w:t xml:space="preserve">Trevor coordinated the lines of communications, he set up the GitHub for this project, with each file he had created working </w:t>
+      </w:r>
+      <w:r>
+        <w:rPr>
+          <w:rFonts w:ascii="Times New Roman" w:hAnsi="Times New Roman" w:cs="Times New Roman"/>
+          <w:sz w:val="24"/>
+          <w:szCs w:val="24"/>
+        </w:rPr>
+        <w:t>templates</w:t>
+      </w:r>
+      <w:r>
+        <w:rPr>
+          <w:rFonts w:ascii="Times New Roman" w:hAnsi="Times New Roman" w:cs="Times New Roman"/>
+          <w:sz w:val="24"/>
+          <w:szCs w:val="24"/>
+        </w:rPr>
+        <w:t xml:space="preserve"> for all the necessary MPI initialized headers and body code. With each </w:t>
+      </w:r>
+      <w:r>
+        <w:rPr>
+          <w:rFonts w:ascii="Times New Roman" w:hAnsi="Times New Roman" w:cs="Times New Roman"/>
+          <w:sz w:val="24"/>
+          <w:szCs w:val="24"/>
+        </w:rPr>
+        <w:t xml:space="preserve">templates </w:t>
+      </w:r>
+      <w:r>
+        <w:rPr>
+          <w:rFonts w:ascii="Times New Roman" w:hAnsi="Times New Roman" w:cs="Times New Roman"/>
+          <w:sz w:val="24"/>
+          <w:szCs w:val="24"/>
+        </w:rPr>
+        <w:t xml:space="preserve">preset we as a team could focus just on placing the logic together inside the bodies. This proved to be a valuable group time </w:t>
       </w:r>
       <w:r>
         <w:rPr>
@@ -1877,36 +2032,31 @@
           <w:rFonts w:ascii="Times New Roman" w:hAnsi="Times New Roman" w:cs="Times New Roman"/>
           <w:sz w:val="24"/>
           <w:szCs w:val="24"/>
-          <w:highlight w:val="yellow"/>
-        </w:rPr>
-      </w:pPr>
-      <w:r>
-        <w:rPr>
-          <w:rFonts w:ascii="Times New Roman" w:hAnsi="Times New Roman" w:cs="Times New Roman"/>
-          <w:sz w:val="24"/>
-          <w:szCs w:val="24"/>
-          <w:highlight w:val="yellow"/>
-        </w:rPr>
-        <w:t xml:space="preserve">Can one of you please put in contributions for me?? </w:t>
-      </w:r>
-    </w:p>
-    <w:p>
-      <w:pPr>
-        <w:pStyle w:val="ListParagraph"/>
-        <w:ind w:left="1440"/>
-        <w:rPr>
-          <w:rFonts w:ascii="Times New Roman" w:hAnsi="Times New Roman" w:cs="Times New Roman"/>
-          <w:sz w:val="24"/>
-          <w:szCs w:val="24"/>
-        </w:rPr>
-      </w:pPr>
-      <w:r>
-        <w:rPr>
-          <w:rFonts w:ascii="Times New Roman" w:hAnsi="Times New Roman" w:cs="Times New Roman"/>
-          <w:sz w:val="24"/>
-          <w:szCs w:val="24"/>
-        </w:rPr>
-        <w:t xml:space="preserve">Thomas Hughes’s contribution to the project came from the </w:t>
+        </w:rPr>
+      </w:pPr>
+      <w:r>
+        <w:rPr>
+          <w:rFonts w:ascii="Times New Roman" w:hAnsi="Times New Roman" w:cs="Times New Roman"/>
+          <w:sz w:val="24"/>
+          <w:szCs w:val="24"/>
+        </w:rPr>
+        <w:t>Thomas Hughes</w:t>
+      </w:r>
+      <w:r>
+        <w:rPr>
+          <w:rFonts w:ascii="Times New Roman" w:hAnsi="Times New Roman" w:cs="Times New Roman"/>
+          <w:sz w:val="24"/>
+          <w:szCs w:val="24"/>
+        </w:rPr>
+        <w:t>: Thomas’</w:t>
+      </w:r>
+      <w:r>
+        <w:rPr>
+          <w:rFonts w:ascii="Times New Roman" w:hAnsi="Times New Roman" w:cs="Times New Roman"/>
+          <w:sz w:val="24"/>
+          <w:szCs w:val="24"/>
+        </w:rPr>
+        <w:t xml:space="preserve"> contribution to the project came from the </w:t>
       </w:r>
       <w:r>
         <w:rPr>
@@ -1922,7 +2072,39 @@
           <w:sz w:val="24"/>
           <w:szCs w:val="24"/>
         </w:rPr>
+        <w:t xml:space="preserve">most of the </w:t>
+      </w:r>
+      <w:r>
+        <w:rPr>
+          <w:rFonts w:ascii="Times New Roman" w:hAnsi="Times New Roman" w:cs="Times New Roman"/>
+          <w:sz w:val="24"/>
+          <w:szCs w:val="24"/>
+        </w:rPr>
         <w:t xml:space="preserve">project write up, presentation power point slide. </w:t>
+      </w:r>
+      <w:r>
+        <w:rPr>
+          <w:rFonts w:ascii="Times New Roman" w:hAnsi="Times New Roman" w:cs="Times New Roman"/>
+          <w:sz w:val="24"/>
+          <w:szCs w:val="24"/>
+        </w:rPr>
+        <w:t>He assisted in verifying and validating the matrix multiplication implementation</w:t>
+      </w:r>
+      <w:r>
+        <w:rPr>
+          <w:rFonts w:ascii="Times New Roman" w:hAnsi="Times New Roman" w:cs="Times New Roman"/>
+          <w:sz w:val="24"/>
+          <w:szCs w:val="24"/>
+        </w:rPr>
+        <w:t>, running multiple tests and sharing the data for presenting</w:t>
+      </w:r>
+      <w:r>
+        <w:rPr>
+          <w:rFonts w:ascii="Times New Roman" w:hAnsi="Times New Roman" w:cs="Times New Roman"/>
+          <w:sz w:val="24"/>
+          <w:szCs w:val="24"/>
+        </w:rPr>
+        <w:t>.</w:t>
       </w:r>
     </w:p>
     <w:p>
@@ -2020,16 +2202,7 @@
         <w:sz w:val="20"/>
         <w:szCs w:val="20"/>
       </w:rPr>
-      <w:t xml:space="preserve">CPEN/CPSC </w:t>
-    </w:r>
-    <w:proofErr w:type="gramStart"/>
-    <w:r>
-      <w:rPr>
-        <w:rFonts w:ascii="Times New Roman" w:hAnsi="Times New Roman" w:cs="Times New Roman"/>
-        <w:sz w:val="20"/>
-        <w:szCs w:val="20"/>
-      </w:rPr>
-      <w:t xml:space="preserve">435 </w:t>
+      <w:t xml:space="preserve">CPEN/CPSC 435 </w:t>
     </w:r>
     <w:r>
       <w:rPr>
@@ -2047,7 +2220,6 @@
       </w:rPr>
       <w:tab/>
     </w:r>
-    <w:proofErr w:type="gramEnd"/>
     <w:sdt>
       <w:sdtPr>
         <w:rPr>
@@ -2202,7 +2374,7 @@
         <w:sz w:val="20"/>
         <w:szCs w:val="20"/>
       </w:rPr>
-      <w:t>May 1, 2019</w:t>
+      <w:t>May 2, 2019</w:t>
     </w:r>
     <w:r>
       <w:rPr>

</xml_diff>